<commit_message>
fix update format sppd
</commit_message>
<xml_diff>
--- a/storage/app/templates/template_sppd.docx
+++ b/storage/app/templates/template_sppd.docx
@@ -536,8 +536,8 @@
         <w:tblLook w:val="04a0" w:noHBand="0" w:noVBand="1" w:firstColumn="1" w:lastRow="0" w:lastColumn="0" w:firstRow="1"/>
       </w:tblPr>
       <w:tblGrid>
-        <w:gridCol w:w="599"/>
-        <w:gridCol w:w="4227"/>
+        <w:gridCol w:w="598"/>
+        <w:gridCol w:w="4228"/>
         <w:gridCol w:w="2494"/>
         <w:gridCol w:w="2324"/>
       </w:tblGrid>
@@ -547,7 +547,7 @@
         </w:trPr>
         <w:tc>
           <w:tcPr>
-            <w:tcW w:w="599" w:type="dxa"/>
+            <w:tcW w:w="598" w:type="dxa"/>
             <w:tcBorders>
               <w:top w:val="single" w:sz="4" w:space="0" w:color="000000"/>
               <w:left w:val="single" w:sz="4" w:space="0" w:color="000000"/>
@@ -576,7 +576,7 @@
         </w:tc>
         <w:tc>
           <w:tcPr>
-            <w:tcW w:w="4227" w:type="dxa"/>
+            <w:tcW w:w="4228" w:type="dxa"/>
             <w:tcBorders>
               <w:top w:val="single" w:sz="4" w:space="0" w:color="000000"/>
               <w:left w:val="single" w:sz="4" w:space="0" w:color="000000"/>
@@ -642,7 +642,7 @@
         </w:trPr>
         <w:tc>
           <w:tcPr>
-            <w:tcW w:w="599" w:type="dxa"/>
+            <w:tcW w:w="598" w:type="dxa"/>
             <w:tcBorders>
               <w:left w:val="single" w:sz="4" w:space="0" w:color="000000"/>
               <w:bottom w:val="single" w:sz="4" w:space="0" w:color="000000"/>
@@ -672,7 +672,7 @@
         </w:tc>
         <w:tc>
           <w:tcPr>
-            <w:tcW w:w="4227" w:type="dxa"/>
+            <w:tcW w:w="4228" w:type="dxa"/>
             <w:tcBorders>
               <w:left w:val="single" w:sz="4" w:space="0" w:color="000000"/>
               <w:bottom w:val="single" w:sz="4" w:space="0" w:color="000000"/>
@@ -736,7 +736,7 @@
         </w:trPr>
         <w:tc>
           <w:tcPr>
-            <w:tcW w:w="599" w:type="dxa"/>
+            <w:tcW w:w="598" w:type="dxa"/>
             <w:tcBorders>
               <w:top w:val="single" w:sz="4" w:space="0" w:color="000000"/>
               <w:left w:val="single" w:sz="4" w:space="0" w:color="000000"/>
@@ -765,7 +765,7 @@
         </w:tc>
         <w:tc>
           <w:tcPr>
-            <w:tcW w:w="4227" w:type="dxa"/>
+            <w:tcW w:w="4228" w:type="dxa"/>
             <w:tcBorders>
               <w:top w:val="single" w:sz="4" w:space="0" w:color="000000"/>
               <w:left w:val="single" w:sz="4" w:space="0" w:color="000000"/>
@@ -837,7 +837,7 @@
         </w:trPr>
         <w:tc>
           <w:tcPr>
-            <w:tcW w:w="599" w:type="dxa"/>
+            <w:tcW w:w="598" w:type="dxa"/>
             <w:tcBorders>
               <w:left w:val="single" w:sz="4" w:space="0" w:color="000000"/>
               <w:bottom w:val="single" w:sz="4" w:space="0" w:color="000000"/>
@@ -865,7 +865,7 @@
         </w:tc>
         <w:tc>
           <w:tcPr>
-            <w:tcW w:w="4227" w:type="dxa"/>
+            <w:tcW w:w="4228" w:type="dxa"/>
             <w:tcBorders>
               <w:left w:val="single" w:sz="4" w:space="0" w:color="000000"/>
               <w:bottom w:val="single" w:sz="4" w:space="0" w:color="000000"/>
@@ -929,7 +929,7 @@
         </w:trPr>
         <w:tc>
           <w:tcPr>
-            <w:tcW w:w="599" w:type="dxa"/>
+            <w:tcW w:w="598" w:type="dxa"/>
             <w:tcBorders>
               <w:top w:val="single" w:sz="4" w:space="0" w:color="000000"/>
               <w:left w:val="single" w:sz="4" w:space="0" w:color="000000"/>
@@ -962,7 +962,7 @@
         </w:tc>
         <w:tc>
           <w:tcPr>
-            <w:tcW w:w="4227" w:type="dxa"/>
+            <w:tcW w:w="4228" w:type="dxa"/>
             <w:tcBorders>
               <w:top w:val="single" w:sz="4" w:space="0" w:color="000000"/>
               <w:left w:val="single" w:sz="4" w:space="0" w:color="000000"/>
@@ -1037,7 +1037,7 @@
         </w:trPr>
         <w:tc>
           <w:tcPr>
-            <w:tcW w:w="599" w:type="dxa"/>
+            <w:tcW w:w="598" w:type="dxa"/>
             <w:tcBorders>
               <w:left w:val="single" w:sz="4" w:space="0" w:color="000000"/>
               <w:right w:val="single" w:sz="4" w:space="0" w:color="000000"/>
@@ -1064,7 +1064,7 @@
         </w:tc>
         <w:tc>
           <w:tcPr>
-            <w:tcW w:w="4227" w:type="dxa"/>
+            <w:tcW w:w="4228" w:type="dxa"/>
             <w:tcBorders>
               <w:left w:val="single" w:sz="4" w:space="0" w:color="000000"/>
               <w:right w:val="single" w:sz="4" w:space="0" w:color="000000"/>
@@ -1137,7 +1137,7 @@
         </w:trPr>
         <w:tc>
           <w:tcPr>
-            <w:tcW w:w="599" w:type="dxa"/>
+            <w:tcW w:w="598" w:type="dxa"/>
             <w:tcBorders>
               <w:left w:val="single" w:sz="4" w:space="0" w:color="000000"/>
               <w:bottom w:val="single" w:sz="4" w:space="0" w:color="000000"/>
@@ -1167,7 +1167,7 @@
         </w:tc>
         <w:tc>
           <w:tcPr>
-            <w:tcW w:w="4227" w:type="dxa"/>
+            <w:tcW w:w="4228" w:type="dxa"/>
             <w:tcBorders>
               <w:left w:val="single" w:sz="4" w:space="0" w:color="000000"/>
               <w:bottom w:val="single" w:sz="4" w:space="0" w:color="000000"/>
@@ -1240,7 +1240,7 @@
         </w:trPr>
         <w:tc>
           <w:tcPr>
-            <w:tcW w:w="599" w:type="dxa"/>
+            <w:tcW w:w="598" w:type="dxa"/>
             <w:tcBorders>
               <w:top w:val="single" w:sz="4" w:space="0" w:color="000000"/>
               <w:left w:val="single" w:sz="4" w:space="0" w:color="000000"/>
@@ -1270,7 +1270,7 @@
         </w:tc>
         <w:tc>
           <w:tcPr>
-            <w:tcW w:w="4227" w:type="dxa"/>
+            <w:tcW w:w="4228" w:type="dxa"/>
             <w:tcBorders>
               <w:top w:val="single" w:sz="4" w:space="0" w:color="000000"/>
               <w:left w:val="single" w:sz="4" w:space="0" w:color="000000"/>
@@ -1338,7 +1338,7 @@
         </w:trPr>
         <w:tc>
           <w:tcPr>
-            <w:tcW w:w="599" w:type="dxa"/>
+            <w:tcW w:w="598" w:type="dxa"/>
             <w:tcBorders>
               <w:top w:val="single" w:sz="4" w:space="0" w:color="000000"/>
               <w:left w:val="single" w:sz="4" w:space="0" w:color="000000"/>
@@ -1368,7 +1368,7 @@
         </w:tc>
         <w:tc>
           <w:tcPr>
-            <w:tcW w:w="4227" w:type="dxa"/>
+            <w:tcW w:w="4228" w:type="dxa"/>
             <w:tcBorders>
               <w:top w:val="single" w:sz="4" w:space="0" w:color="000000"/>
               <w:left w:val="single" w:sz="4" w:space="0" w:color="000000"/>
@@ -1437,7 +1437,7 @@
         </w:trPr>
         <w:tc>
           <w:tcPr>
-            <w:tcW w:w="599" w:type="dxa"/>
+            <w:tcW w:w="598" w:type="dxa"/>
             <w:tcBorders>
               <w:top w:val="single" w:sz="4" w:space="0" w:color="000000"/>
               <w:left w:val="single" w:sz="4" w:space="0" w:color="000000"/>
@@ -1470,7 +1470,7 @@
         </w:tc>
         <w:tc>
           <w:tcPr>
-            <w:tcW w:w="4227" w:type="dxa"/>
+            <w:tcW w:w="4228" w:type="dxa"/>
             <w:tcBorders>
               <w:top w:val="single" w:sz="4" w:space="0" w:color="000000"/>
               <w:left w:val="single" w:sz="4" w:space="0" w:color="000000"/>
@@ -1545,7 +1545,7 @@
         </w:trPr>
         <w:tc>
           <w:tcPr>
-            <w:tcW w:w="599" w:type="dxa"/>
+            <w:tcW w:w="598" w:type="dxa"/>
             <w:tcBorders>
               <w:left w:val="single" w:sz="4" w:space="0" w:color="000000"/>
               <w:bottom w:val="single" w:sz="4" w:space="0" w:color="000000"/>
@@ -1573,7 +1573,7 @@
         </w:tc>
         <w:tc>
           <w:tcPr>
-            <w:tcW w:w="4227" w:type="dxa"/>
+            <w:tcW w:w="4228" w:type="dxa"/>
             <w:tcBorders>
               <w:left w:val="single" w:sz="4" w:space="0" w:color="000000"/>
               <w:bottom w:val="single" w:sz="4" w:space="0" w:color="000000"/>
@@ -1648,7 +1648,7 @@
         </w:trPr>
         <w:tc>
           <w:tcPr>
-            <w:tcW w:w="599" w:type="dxa"/>
+            <w:tcW w:w="598" w:type="dxa"/>
             <w:tcBorders>
               <w:top w:val="single" w:sz="4" w:space="0" w:color="000000"/>
               <w:left w:val="single" w:sz="4" w:space="0" w:color="000000"/>
@@ -1681,7 +1681,7 @@
         </w:tc>
         <w:tc>
           <w:tcPr>
-            <w:tcW w:w="4227" w:type="dxa"/>
+            <w:tcW w:w="4228" w:type="dxa"/>
             <w:tcBorders>
               <w:top w:val="single" w:sz="4" w:space="0" w:color="000000"/>
               <w:left w:val="single" w:sz="4" w:space="0" w:color="000000"/>
@@ -1773,7 +1773,7 @@
         </w:trPr>
         <w:tc>
           <w:tcPr>
-            <w:tcW w:w="599" w:type="dxa"/>
+            <w:tcW w:w="598" w:type="dxa"/>
             <w:tcBorders>
               <w:left w:val="single" w:sz="4" w:space="0" w:color="000000"/>
               <w:right w:val="single" w:sz="4" w:space="0" w:color="000000"/>
@@ -1800,7 +1800,7 @@
         </w:tc>
         <w:tc>
           <w:tcPr>
-            <w:tcW w:w="4227" w:type="dxa"/>
+            <w:tcW w:w="4228" w:type="dxa"/>
             <w:tcBorders>
               <w:left w:val="single" w:sz="4" w:space="0" w:color="000000"/>
               <w:right w:val="single" w:sz="4" w:space="0" w:color="000000"/>
@@ -1873,7 +1873,7 @@
         </w:trPr>
         <w:tc>
           <w:tcPr>
-            <w:tcW w:w="599" w:type="dxa"/>
+            <w:tcW w:w="598" w:type="dxa"/>
             <w:tcBorders>
               <w:left w:val="single" w:sz="4" w:space="0" w:color="000000"/>
               <w:bottom w:val="single" w:sz="4" w:space="0" w:color="000000"/>
@@ -1901,7 +1901,7 @@
         </w:tc>
         <w:tc>
           <w:tcPr>
-            <w:tcW w:w="4227" w:type="dxa"/>
+            <w:tcW w:w="4228" w:type="dxa"/>
             <w:tcBorders>
               <w:left w:val="single" w:sz="4" w:space="0" w:color="000000"/>
               <w:bottom w:val="single" w:sz="4" w:space="0" w:color="000000"/>
@@ -1976,7 +1976,7 @@
         </w:trPr>
         <w:tc>
           <w:tcPr>
-            <w:tcW w:w="599" w:type="dxa"/>
+            <w:tcW w:w="598" w:type="dxa"/>
             <w:tcBorders>
               <w:top w:val="single" w:sz="4" w:space="0" w:color="000000"/>
               <w:left w:val="single" w:sz="4" w:space="0" w:color="000000"/>
@@ -2010,7 +2010,7 @@
         </w:tc>
         <w:tc>
           <w:tcPr>
-            <w:tcW w:w="4227" w:type="dxa"/>
+            <w:tcW w:w="4228" w:type="dxa"/>
             <w:tcBorders>
               <w:top w:val="single" w:sz="4" w:space="0" w:color="000000"/>
               <w:left w:val="single" w:sz="4" w:space="0" w:color="000000"/>
@@ -2115,7 +2115,7 @@
         </w:trPr>
         <w:tc>
           <w:tcPr>
-            <w:tcW w:w="599" w:type="dxa"/>
+            <w:tcW w:w="598" w:type="dxa"/>
             <w:tcBorders>
               <w:top w:val="single" w:sz="4" w:space="0" w:color="000000"/>
               <w:left w:val="single" w:sz="4" w:space="0" w:color="000000"/>
@@ -2150,7 +2150,7 @@
         </w:tc>
         <w:tc>
           <w:tcPr>
-            <w:tcW w:w="4227" w:type="dxa"/>
+            <w:tcW w:w="4228" w:type="dxa"/>
             <w:tcBorders>
               <w:top w:val="single" w:sz="4" w:space="0" w:color="000000"/>
               <w:left w:val="single" w:sz="4" w:space="0" w:color="000000"/>
@@ -2351,7 +2351,7 @@
         </w:trPr>
         <w:tc>
           <w:tcPr>
-            <w:tcW w:w="599" w:type="dxa"/>
+            <w:tcW w:w="598" w:type="dxa"/>
             <w:tcBorders>
               <w:top w:val="single" w:sz="4" w:space="0" w:color="000000"/>
               <w:left w:val="single" w:sz="4" w:space="0" w:color="000000"/>
@@ -2384,7 +2384,7 @@
         </w:tc>
         <w:tc>
           <w:tcPr>
-            <w:tcW w:w="4227" w:type="dxa"/>
+            <w:tcW w:w="4228" w:type="dxa"/>
             <w:tcBorders>
               <w:top w:val="single" w:sz="4" w:space="0" w:color="000000"/>
               <w:left w:val="single" w:sz="4" w:space="0" w:color="000000"/>
@@ -2458,7 +2458,7 @@
         </w:trPr>
         <w:tc>
           <w:tcPr>
-            <w:tcW w:w="599" w:type="dxa"/>
+            <w:tcW w:w="598" w:type="dxa"/>
             <w:tcBorders>
               <w:left w:val="single" w:sz="4" w:space="0" w:color="000000"/>
               <w:right w:val="single" w:sz="4" w:space="0" w:color="000000"/>
@@ -2487,7 +2487,7 @@
         </w:tc>
         <w:tc>
           <w:tcPr>
-            <w:tcW w:w="4227" w:type="dxa"/>
+            <w:tcW w:w="4228" w:type="dxa"/>
             <w:tcBorders>
               <w:left w:val="single" w:sz="4" w:space="0" w:color="000000"/>
               <w:right w:val="single" w:sz="4" w:space="0" w:color="000000"/>
@@ -2568,7 +2568,7 @@
         </w:trPr>
         <w:tc>
           <w:tcPr>
-            <w:tcW w:w="599" w:type="dxa"/>
+            <w:tcW w:w="598" w:type="dxa"/>
             <w:tcBorders>
               <w:left w:val="single" w:sz="4" w:space="0" w:color="000000"/>
               <w:bottom w:val="single" w:sz="4" w:space="0" w:color="000000"/>
@@ -2598,7 +2598,7 @@
         </w:tc>
         <w:tc>
           <w:tcPr>
-            <w:tcW w:w="4227" w:type="dxa"/>
+            <w:tcW w:w="4228" w:type="dxa"/>
             <w:tcBorders>
               <w:left w:val="single" w:sz="4" w:space="0" w:color="000000"/>
               <w:bottom w:val="single" w:sz="4" w:space="0" w:color="000000"/>
@@ -2682,7 +2682,7 @@
         </w:trPr>
         <w:tc>
           <w:tcPr>
-            <w:tcW w:w="599" w:type="dxa"/>
+            <w:tcW w:w="598" w:type="dxa"/>
             <w:tcBorders>
               <w:top w:val="single" w:sz="4" w:space="0" w:color="000000"/>
               <w:left w:val="single" w:sz="4" w:space="0" w:color="000000"/>
@@ -2716,7 +2716,7 @@
         </w:tc>
         <w:tc>
           <w:tcPr>
-            <w:tcW w:w="4227" w:type="dxa"/>
+            <w:tcW w:w="4228" w:type="dxa"/>
             <w:tcBorders>
               <w:top w:val="single" w:sz="4" w:space="0" w:color="000000"/>
               <w:left w:val="single" w:sz="4" w:space="0" w:color="000000"/>
@@ -3258,14 +3258,14 @@
         <w:tblLook w:val="01e0" w:noHBand="0" w:noVBand="0" w:firstColumn="1" w:lastRow="1" w:lastColumn="1" w:firstRow="1"/>
       </w:tblPr>
       <w:tblGrid>
-        <w:gridCol w:w="5130"/>
+        <w:gridCol w:w="5129"/>
         <w:gridCol w:w="5040"/>
       </w:tblGrid>
       <w:tr>
         <w:trPr/>
         <w:tc>
           <w:tcPr>
-            <w:tcW w:w="5130" w:type="dxa"/>
+            <w:tcW w:w="5129" w:type="dxa"/>
             <w:tcBorders>
               <w:top w:val="single" w:sz="4" w:space="0" w:color="000000"/>
               <w:left w:val="single" w:sz="4" w:space="0" w:color="000000"/>
@@ -3459,7 +3459,7 @@
                 <w:tab w:val="left" w:pos="7560" w:leader="none"/>
                 <w:tab w:val="left" w:pos="7920" w:leader="none"/>
               </w:tabs>
-              <w:ind w:right="22" w:hanging="0"/>
+              <w:ind w:left="851" w:right="22" w:hanging="0"/>
               <w:jc w:val="center"/>
               <w:rPr>
                 <w:rFonts w:ascii="Cambria" w:hAnsi="Cambria"/>
@@ -3654,7 +3654,7 @@
         <w:trPr/>
         <w:tc>
           <w:tcPr>
-            <w:tcW w:w="5130" w:type="dxa"/>
+            <w:tcW w:w="5129" w:type="dxa"/>
             <w:tcBorders>
               <w:top w:val="single" w:sz="4" w:space="0" w:color="000000"/>
               <w:left w:val="single" w:sz="4" w:space="0" w:color="000000"/>
@@ -3673,17 +3673,12 @@
                 <w:tab w:val="left" w:pos="7560" w:leader="none"/>
                 <w:tab w:val="left" w:pos="7920" w:leader="none"/>
               </w:tabs>
-              <w:ind w:left="2016" w:right="22" w:hanging="2016"/>
+              <w:ind w:right="22" w:hanging="0"/>
               <w:jc w:val="left"/>
-              <w:rPr>
-                <w:rFonts w:ascii="Cambria" w:hAnsi="Cambria"/>
-              </w:rPr>
-            </w:pPr>
-            <w:r>
-              <w:rPr>
-                <w:rFonts w:cs="Arial" w:ascii="Cambria" w:hAnsi="Cambria"/>
-              </w:rPr>
-              <w:t xml:space="preserve"> </w:t>
+              <w:rPr/>
+            </w:pPr>
+            <w:r>
+              <w:rPr/>
             </w:r>
           </w:p>
           <w:tbl>
@@ -3701,8 +3696,8 @@
             </w:tblPr>
             <w:tblGrid>
               <w:gridCol w:w="450"/>
-              <w:gridCol w:w="1868"/>
-              <w:gridCol w:w="292"/>
+              <w:gridCol w:w="1890"/>
+              <w:gridCol w:w="269"/>
               <w:gridCol w:w="2250"/>
             </w:tblGrid>
             <w:tr>
@@ -3737,7 +3732,7 @@
               </w:tc>
               <w:tc>
                 <w:tcPr>
-                  <w:tcW w:w="1868" w:type="dxa"/>
+                  <w:tcW w:w="1890" w:type="dxa"/>
                   <w:tcBorders/>
                 </w:tcPr>
                 <w:p>
@@ -3764,7 +3759,7 @@
               </w:tc>
               <w:tc>
                 <w:tcPr>
-                  <w:tcW w:w="292" w:type="dxa"/>
+                  <w:tcW w:w="269" w:type="dxa"/>
                   <w:tcBorders/>
                 </w:tcPr>
                 <w:p>
@@ -3828,6 +3823,7 @@
                 <w:p>
                   <w:pPr>
                     <w:pStyle w:val="TableContents"/>
+                    <w:widowControl w:val="false"/>
                     <w:rPr>
                       <w:rFonts w:ascii="Cambria" w:hAnsi="Cambria"/>
                     </w:rPr>
@@ -3841,7 +3837,7 @@
               </w:tc>
               <w:tc>
                 <w:tcPr>
-                  <w:tcW w:w="1868" w:type="dxa"/>
+                  <w:tcW w:w="1890" w:type="dxa"/>
                   <w:tcBorders/>
                 </w:tcPr>
                 <w:p>
@@ -3872,7 +3868,7 @@
               </w:tc>
               <w:tc>
                 <w:tcPr>
-                  <w:tcW w:w="292" w:type="dxa"/>
+                  <w:tcW w:w="269" w:type="dxa"/>
                   <w:tcBorders/>
                 </w:tcPr>
                 <w:p>
@@ -4004,21 +4000,22 @@
             <w:pPr>
               <w:pStyle w:val="Normal"/>
               <w:widowControl w:val="false"/>
-              <w:tabs>
-                <w:tab w:val="clear" w:pos="720"/>
-                <w:tab w:val="left" w:pos="277" w:leader="none"/>
-                <w:tab w:val="left" w:pos="1836" w:leader="none"/>
-                <w:tab w:val="left" w:pos="7560" w:leader="none"/>
-                <w:tab w:val="left" w:pos="7920" w:leader="none"/>
-              </w:tabs>
-              <w:ind w:left="1978" w:right="22" w:hanging="1978"/>
+              <w:ind w:left="0" w:right="0" w:hanging="0"/>
               <w:jc w:val="left"/>
               <w:rPr>
-                <w:rFonts w:ascii="Cambria" w:hAnsi="Cambria"/>
-              </w:rPr>
-            </w:pPr>
-            <w:r>
-              <w:rPr/>
+                <w:rFonts w:ascii="Cambria" w:hAnsi="Cambria" w:eastAsia="Times New Roman"/>
+                <w:sz w:val="12"/>
+                <w:szCs w:val="20"/>
+                <w:lang w:val="en-ID" w:eastAsia="en-ID"/>
+              </w:rPr>
+            </w:pPr>
+            <w:r>
+              <w:rPr>
+                <w:rFonts w:eastAsia="Times New Roman" w:ascii="Cambria" w:hAnsi="Cambria"/>
+                <w:sz w:val="12"/>
+                <w:szCs w:val="20"/>
+                <w:lang w:val="en-ID" w:eastAsia="en-ID"/>
+              </w:rPr>
             </w:r>
           </w:p>
           <w:tbl>
@@ -4036,8 +4033,8 @@
             </w:tblPr>
             <w:tblGrid>
               <w:gridCol w:w="2318"/>
-              <w:gridCol w:w="292"/>
-              <w:gridCol w:w="2250"/>
+              <w:gridCol w:w="291"/>
+              <w:gridCol w:w="2251"/>
             </w:tblGrid>
             <w:tr>
               <w:trPr/>
@@ -4075,7 +4072,7 @@
               </w:tc>
               <w:tc>
                 <w:tcPr>
-                  <w:tcW w:w="292" w:type="dxa"/>
+                  <w:tcW w:w="291" w:type="dxa"/>
                   <w:tcBorders/>
                 </w:tcPr>
                 <w:p>
@@ -4102,7 +4099,7 @@
               </w:tc>
               <w:tc>
                 <w:tcPr>
-                  <w:tcW w:w="2250" w:type="dxa"/>
+                  <w:tcW w:w="2251" w:type="dxa"/>
                   <w:tcBorders/>
                 </w:tcPr>
                 <w:p>
@@ -4128,21 +4125,9 @@
                   </w:pPr>
                   <w:r>
                     <w:rPr>
-                      <w:rFonts w:cs="Arial" w:ascii="Cambria" w:hAnsi="Cambria"/>
-                    </w:rPr>
-                    <w:t>${placeF</w:t>
-                  </w:r>
-                  <w:r>
-                    <w:rPr>
-                      <w:rFonts w:cs="Arial" w:ascii="Cambria" w:hAnsi="Cambria"/>
-                    </w:rPr>
-                    <w:t>ro</w:t>
-                  </w:r>
-                  <w:r>
-                    <w:rPr>
-                      <w:rFonts w:cs="Arial" w:ascii="Cambria" w:hAnsi="Cambria"/>
-                    </w:rPr>
-                    <w:t>m}</w:t>
+                      <w:rFonts w:ascii="Cambria" w:hAnsi="Cambria"/>
+                    </w:rPr>
+                    <w:t>${placeFrom}</w:t>
                   </w:r>
                 </w:p>
               </w:tc>
@@ -4183,7 +4168,7 @@
               </w:tc>
               <w:tc>
                 <w:tcPr>
-                  <w:tcW w:w="292" w:type="dxa"/>
+                  <w:tcW w:w="291" w:type="dxa"/>
                   <w:tcBorders/>
                 </w:tcPr>
                 <w:p>
@@ -4210,7 +4195,7 @@
               </w:tc>
               <w:tc>
                 <w:tcPr>
-                  <w:tcW w:w="2250" w:type="dxa"/>
+                  <w:tcW w:w="2251" w:type="dxa"/>
                   <w:tcBorders/>
                 </w:tcPr>
                 <w:p>
@@ -4228,7 +4213,7 @@
                     <w:suppressAutoHyphens w:val="true"/>
                     <w:bidi w:val="0"/>
                     <w:spacing w:before="0" w:after="0"/>
-                    <w:ind w:left="1978" w:right="22" w:hanging="1978"/>
+                    <w:ind w:left="0" w:right="0" w:hanging="0"/>
                     <w:jc w:val="left"/>
                     <w:rPr>
                       <w:rFonts w:ascii="Cambria" w:hAnsi="Cambria"/>
@@ -4236,21 +4221,9 @@
                   </w:pPr>
                   <w:r>
                     <w:rPr>
-                      <w:rFonts w:cs="Arial" w:ascii="Cambria" w:hAnsi="Cambria"/>
-                    </w:rPr>
-                    <w:t>${place</w:t>
-                  </w:r>
-                  <w:r>
-                    <w:rPr>
-                      <w:rFonts w:cs="Arial" w:ascii="Cambria" w:hAnsi="Cambria"/>
-                    </w:rPr>
-                    <w:t>To</w:t>
-                  </w:r>
-                  <w:r>
-                    <w:rPr>
-                      <w:rFonts w:cs="Arial" w:ascii="Cambria" w:hAnsi="Cambria"/>
-                    </w:rPr>
-                    <w:t>}</w:t>
+                      <w:rFonts w:ascii="Cambria" w:hAnsi="Cambria"/>
+                    </w:rPr>
+                    <w:t>${placeTo}</w:t>
                   </w:r>
                 </w:p>
               </w:tc>
@@ -4291,7 +4264,7 @@
               </w:tc>
               <w:tc>
                 <w:tcPr>
-                  <w:tcW w:w="292" w:type="dxa"/>
+                  <w:tcW w:w="291" w:type="dxa"/>
                   <w:tcBorders/>
                 </w:tcPr>
                 <w:p>
@@ -4318,7 +4291,7 @@
               </w:tc>
               <w:tc>
                 <w:tcPr>
-                  <w:tcW w:w="2250" w:type="dxa"/>
+                  <w:tcW w:w="2251" w:type="dxa"/>
                   <w:tcBorders/>
                 </w:tcPr>
                 <w:p>
@@ -4345,7 +4318,7 @@
                   </w:pPr>
                   <w:r>
                     <w:rPr>
-                      <w:rFonts w:cs="Arial" w:ascii="Cambria" w:hAnsi="Cambria"/>
+                      <w:rFonts w:ascii="Cambria" w:hAnsi="Cambria"/>
                     </w:rPr>
                     <w:t>${departureDate}</w:t>
                   </w:r>
@@ -4361,11 +4334,11 @@
                 <w:tab w:val="clear" w:pos="720"/>
                 <w:tab w:val="left" w:pos="277" w:leader="none"/>
                 <w:tab w:val="left" w:pos="1836" w:leader="none"/>
-                <w:tab w:val="left" w:pos="1978" w:leader="none"/>
                 <w:tab w:val="left" w:pos="7560" w:leader="none"/>
                 <w:tab w:val="left" w:pos="7920" w:leader="none"/>
               </w:tabs>
-              <w:ind w:left="1978" w:right="22" w:hanging="1978"/>
+              <w:ind w:right="22" w:hanging="0"/>
+              <w:jc w:val="left"/>
               <w:rPr>
                 <w:rFonts w:ascii="Cambria" w:hAnsi="Cambria" w:cs="Arial"/>
                 <w:b/>
@@ -4391,73 +4364,7 @@
         <w:trPr/>
         <w:tc>
           <w:tcPr>
-            <w:tcW w:w="5130" w:type="dxa"/>
-            <w:tcBorders>
-              <w:left w:val="single" w:sz="4" w:space="0" w:color="000000"/>
-              <w:right w:val="single" w:sz="4" w:space="0" w:color="000000"/>
-            </w:tcBorders>
-          </w:tcPr>
-          <w:p>
-            <w:pPr>
-              <w:pStyle w:val="Normal"/>
-              <w:widowControl w:val="false"/>
-              <w:rPr>
-                <w:rFonts w:ascii="Cambria" w:hAnsi="Cambria" w:cs="Arial"/>
-                <w:b/>
-                <w:b/>
-                <w:sz w:val="10"/>
-                <w:u w:val="single"/>
-                <w:lang w:val="id-ID"/>
-              </w:rPr>
-            </w:pPr>
-            <w:r>
-              <w:rPr>
-                <w:rFonts w:cs="Arial" w:ascii="Cambria" w:hAnsi="Cambria"/>
-                <w:b/>
-                <w:sz w:val="10"/>
-                <w:u w:val="single"/>
-                <w:lang w:val="id-ID"/>
-              </w:rPr>
-            </w:r>
-          </w:p>
-        </w:tc>
-        <w:tc>
-          <w:tcPr>
-            <w:tcW w:w="5040" w:type="dxa"/>
-            <w:tcBorders>
-              <w:left w:val="single" w:sz="4" w:space="0" w:color="000000"/>
-              <w:right w:val="single" w:sz="4" w:space="0" w:color="000000"/>
-            </w:tcBorders>
-          </w:tcPr>
-          <w:p>
-            <w:pPr>
-              <w:pStyle w:val="Normal"/>
-              <w:widowControl w:val="false"/>
-              <w:ind w:left="0" w:right="0" w:hanging="0"/>
-              <w:jc w:val="left"/>
-              <w:rPr>
-                <w:rFonts w:ascii="Cambria" w:hAnsi="Cambria" w:eastAsia="Times New Roman"/>
-                <w:sz w:val="20"/>
-                <w:szCs w:val="20"/>
-                <w:lang w:val="en-ID" w:eastAsia="en-ID"/>
-              </w:rPr>
-            </w:pPr>
-            <w:r>
-              <w:rPr>
-                <w:rFonts w:eastAsia="Times New Roman" w:ascii="Cambria" w:hAnsi="Cambria"/>
-                <w:sz w:val="20"/>
-                <w:szCs w:val="20"/>
-                <w:lang w:val="en-ID" w:eastAsia="en-ID"/>
-              </w:rPr>
-            </w:r>
-          </w:p>
-        </w:tc>
-      </w:tr>
-      <w:tr>
-        <w:trPr/>
-        <w:tc>
-          <w:tcPr>
-            <w:tcW w:w="5130" w:type="dxa"/>
+            <w:tcW w:w="5129" w:type="dxa"/>
             <w:tcBorders>
               <w:top w:val="single" w:sz="4" w:space="0" w:color="000000"/>
               <w:left w:val="single" w:sz="4" w:space="0" w:color="000000"/>
@@ -4476,102 +4383,17 @@
                 <w:tab w:val="left" w:pos="7560" w:leader="none"/>
                 <w:tab w:val="left" w:pos="7920" w:leader="none"/>
               </w:tabs>
-              <w:ind w:left="2016" w:right="22" w:hanging="2016"/>
+              <w:ind w:right="22" w:hanging="0"/>
               <w:jc w:val="left"/>
-              <w:rPr>
-                <w:rFonts w:ascii="Cambria" w:hAnsi="Cambria"/>
-              </w:rPr>
-            </w:pPr>
-            <w:r>
-              <w:rPr>
-                <w:rFonts w:cs="Arial" w:ascii="Cambria" w:hAnsi="Cambria"/>
-                <w:b/>
-                <w:sz w:val="12"/>
-                <w:u w:val="single"/>
-              </w:rPr>
-            </w:r>
-          </w:p>
-        </w:tc>
-        <w:tc>
-          <w:tcPr>
-            <w:tcW w:w="5040" w:type="dxa"/>
-            <w:tcBorders>
-              <w:top w:val="single" w:sz="4" w:space="0" w:color="000000"/>
-              <w:left w:val="single" w:sz="4" w:space="0" w:color="000000"/>
-              <w:right w:val="single" w:sz="4" w:space="0" w:color="000000"/>
-            </w:tcBorders>
-          </w:tcPr>
-          <w:p>
-            <w:pPr>
-              <w:pStyle w:val="Normal"/>
-              <w:widowControl w:val="false"/>
-              <w:tabs>
-                <w:tab w:val="clear" w:pos="720"/>
-                <w:tab w:val="left" w:pos="277" w:leader="none"/>
-                <w:tab w:val="left" w:pos="1836" w:leader="none"/>
-                <w:tab w:val="left" w:pos="1978" w:leader="none"/>
-                <w:tab w:val="left" w:pos="7560" w:leader="none"/>
-                <w:tab w:val="left" w:pos="7920" w:leader="none"/>
-              </w:tabs>
-              <w:ind w:left="1978" w:right="22" w:hanging="1978"/>
-              <w:jc w:val="left"/>
-              <w:rPr>
-                <w:rFonts w:ascii="Cambria" w:hAnsi="Cambria"/>
-              </w:rPr>
-            </w:pPr>
-            <w:r>
-              <w:rPr>
-                <w:rFonts w:cs="Arial" w:ascii="Cambria" w:hAnsi="Cambria"/>
-                <w:b/>
-                <w:sz w:val="10"/>
-                <w:u w:val="single"/>
-                <w:lang w:val="id-ID"/>
-              </w:rPr>
-            </w:r>
-          </w:p>
-        </w:tc>
-      </w:tr>
-      <w:tr>
-        <w:trPr/>
-        <w:tc>
-          <w:tcPr>
-            <w:tcW w:w="5130" w:type="dxa"/>
-            <w:tcBorders>
-              <w:left w:val="single" w:sz="4" w:space="0" w:color="000000"/>
-              <w:right w:val="single" w:sz="4" w:space="0" w:color="000000"/>
-            </w:tcBorders>
-          </w:tcPr>
-          <w:p>
-            <w:pPr>
-              <w:pStyle w:val="Normal"/>
-              <w:widowControl w:val="false"/>
-              <w:suppressAutoHyphens w:val="true"/>
-              <w:bidi w:val="0"/>
-              <w:spacing w:before="0" w:after="0"/>
-              <w:ind w:left="0" w:right="0" w:hanging="0"/>
-              <w:jc w:val="both"/>
-              <w:rPr>
-                <w:rFonts w:ascii="Cambria" w:hAnsi="Cambria" w:cs="Arial"/>
-                <w:b/>
-                <w:b/>
-                <w:sz w:val="10"/>
-                <w:u w:val="single"/>
-                <w:lang w:val="id-ID"/>
-              </w:rPr>
-            </w:pPr>
-            <w:r>
-              <w:rPr>
-                <w:rFonts w:cs="Arial" w:ascii="Cambria" w:hAnsi="Cambria"/>
-                <w:b/>
-                <w:sz w:val="10"/>
-                <w:u w:val="single"/>
-                <w:lang w:val="id-ID"/>
-              </w:rPr>
+              <w:rPr/>
+            </w:pPr>
+            <w:r>
+              <w:rPr/>
             </w:r>
           </w:p>
           <w:tbl>
             <w:tblPr>
-              <w:tblW w:w="4635" w:type="dxa"/>
+              <w:tblW w:w="4860" w:type="dxa"/>
               <w:jc w:val="left"/>
               <w:tblInd w:w="0" w:type="dxa"/>
               <w:tblLayout w:type="fixed"/>
@@ -4584,9 +4406,9 @@
             </w:tblPr>
             <w:tblGrid>
               <w:gridCol w:w="450"/>
-              <w:gridCol w:w="1868"/>
-              <w:gridCol w:w="292"/>
-              <w:gridCol w:w="2025"/>
+              <w:gridCol w:w="1890"/>
+              <w:gridCol w:w="269"/>
+              <w:gridCol w:w="2250"/>
             </w:tblGrid>
             <w:tr>
               <w:trPr/>
@@ -4604,7 +4426,7 @@
                     <w:suppressAutoHyphens w:val="true"/>
                     <w:bidi w:val="0"/>
                     <w:spacing w:before="0" w:after="0"/>
-                    <w:ind w:left="0" w:right="-89" w:hanging="0"/>
+                    <w:ind w:left="0" w:right="-180" w:hanging="0"/>
                     <w:jc w:val="both"/>
                     <w:rPr>
                       <w:rFonts w:ascii="Cambria" w:hAnsi="Cambria"/>
@@ -4632,7 +4454,7 @@
               </w:tc>
               <w:tc>
                 <w:tcPr>
-                  <w:tcW w:w="1868" w:type="dxa"/>
+                  <w:tcW w:w="1890" w:type="dxa"/>
                   <w:tcBorders/>
                 </w:tcPr>
                 <w:p>
@@ -4659,7 +4481,7 @@
               </w:tc>
               <w:tc>
                 <w:tcPr>
-                  <w:tcW w:w="292" w:type="dxa"/>
+                  <w:tcW w:w="269" w:type="dxa"/>
                   <w:tcBorders/>
                 </w:tcPr>
                 <w:p>
@@ -4686,20 +4508,25 @@
               </w:tc>
               <w:tc>
                 <w:tcPr>
-                  <w:tcW w:w="2025" w:type="dxa"/>
+                  <w:tcW w:w="2250" w:type="dxa"/>
                   <w:tcBorders/>
                 </w:tcPr>
                 <w:p>
                   <w:pPr>
                     <w:pStyle w:val="TableContents"/>
+                    <w:widowControl w:val="false"/>
+                    <w:suppressLineNumbers/>
+                    <w:suppressAutoHyphens w:val="true"/>
+                    <w:bidi w:val="0"/>
+                    <w:spacing w:before="0" w:after="0"/>
+                    <w:ind w:left="89" w:right="0" w:hanging="0"/>
+                    <w:jc w:val="both"/>
                     <w:rPr>
                       <w:rFonts w:ascii="Cambria" w:hAnsi="Cambria"/>
                     </w:rPr>
                   </w:pPr>
                   <w:r>
-                    <w:rPr>
-                      <w:rFonts w:ascii="Cambria" w:hAnsi="Cambria"/>
-                    </w:rPr>
+                    <w:rPr/>
                   </w:r>
                 </w:p>
               </w:tc>
@@ -4715,6 +4542,7 @@
                 <w:p>
                   <w:pPr>
                     <w:pStyle w:val="TableContents"/>
+                    <w:widowControl w:val="false"/>
                     <w:rPr>
                       <w:rFonts w:ascii="Cambria" w:hAnsi="Cambria"/>
                     </w:rPr>
@@ -4728,7 +4556,7 @@
               </w:tc>
               <w:tc>
                 <w:tcPr>
-                  <w:tcW w:w="1868" w:type="dxa"/>
+                  <w:tcW w:w="1890" w:type="dxa"/>
                   <w:tcBorders/>
                 </w:tcPr>
                 <w:p>
@@ -4759,7 +4587,7 @@
               </w:tc>
               <w:tc>
                 <w:tcPr>
-                  <w:tcW w:w="292" w:type="dxa"/>
+                  <w:tcW w:w="269" w:type="dxa"/>
                   <w:tcBorders/>
                 </w:tcPr>
                 <w:p>
@@ -4786,20 +4614,33 @@
               </w:tc>
               <w:tc>
                 <w:tcPr>
-                  <w:tcW w:w="2025" w:type="dxa"/>
+                  <w:tcW w:w="2250" w:type="dxa"/>
                   <w:tcBorders/>
                 </w:tcPr>
                 <w:p>
                   <w:pPr>
-                    <w:pStyle w:val="TableContents"/>
+                    <w:pStyle w:val="Normal"/>
+                    <w:widowControl w:val="false"/>
+                    <w:suppressLineNumbers/>
+                    <w:tabs>
+                      <w:tab w:val="clear" w:pos="720"/>
+                      <w:tab w:val="left" w:pos="277" w:leader="none"/>
+                      <w:tab w:val="left" w:pos="1836" w:leader="none"/>
+                      <w:tab w:val="left" w:pos="2160" w:leader="none"/>
+                      <w:tab w:val="left" w:pos="7560" w:leader="none"/>
+                      <w:tab w:val="left" w:pos="7920" w:leader="none"/>
+                    </w:tabs>
+                    <w:suppressAutoHyphens w:val="true"/>
+                    <w:bidi w:val="0"/>
+                    <w:spacing w:before="0" w:after="0"/>
+                    <w:ind w:left="0" w:right="22" w:hanging="0"/>
+                    <w:jc w:val="left"/>
                     <w:rPr>
                       <w:rFonts w:ascii="Cambria" w:hAnsi="Cambria"/>
                     </w:rPr>
                   </w:pPr>
                   <w:r>
-                    <w:rPr>
-                      <w:rFonts w:ascii="Cambria" w:hAnsi="Cambria"/>
-                    </w:rPr>
+                    <w:rPr/>
                   </w:r>
                 </w:p>
               </w:tc>
@@ -4808,10 +4649,57 @@
           <w:p>
             <w:pPr>
               <w:pStyle w:val="Normal"/>
-              <w:rPr/>
-            </w:pPr>
-            <w:r>
-              <w:rPr/>
+              <w:widowControl w:val="false"/>
+              <w:tabs>
+                <w:tab w:val="clear" w:pos="720"/>
+                <w:tab w:val="left" w:pos="406" w:leader="none"/>
+                <w:tab w:val="left" w:pos="1843" w:leader="none"/>
+                <w:tab w:val="left" w:pos="2016" w:leader="none"/>
+                <w:tab w:val="left" w:pos="7560" w:leader="none"/>
+                <w:tab w:val="left" w:pos="7920" w:leader="none"/>
+              </w:tabs>
+              <w:ind w:left="2016" w:right="22" w:hanging="2016"/>
+              <w:jc w:val="left"/>
+              <w:rPr>
+                <w:rFonts w:ascii="Cambria" w:hAnsi="Cambria"/>
+              </w:rPr>
+            </w:pPr>
+            <w:r>
+              <w:rPr>
+                <w:rFonts w:cs="Arial" w:ascii="Cambria" w:hAnsi="Cambria"/>
+                <w:lang w:val="id-ID"/>
+              </w:rPr>
+              <w:tab/>
+            </w:r>
+          </w:p>
+          <w:p>
+            <w:pPr>
+              <w:pStyle w:val="Normal"/>
+              <w:widowControl w:val="false"/>
+              <w:tabs>
+                <w:tab w:val="clear" w:pos="720"/>
+                <w:tab w:val="left" w:pos="406" w:leader="none"/>
+                <w:tab w:val="left" w:pos="2086" w:leader="none"/>
+                <w:tab w:val="left" w:pos="7560" w:leader="none"/>
+                <w:tab w:val="left" w:pos="7920" w:leader="none"/>
+              </w:tabs>
+              <w:ind w:left="0" w:right="22" w:hanging="0"/>
+              <w:jc w:val="center"/>
+              <w:rPr>
+                <w:rFonts w:ascii="Cambria" w:hAnsi="Cambria" w:cs="Arial"/>
+                <w:b/>
+                <w:b/>
+                <w:sz w:val="12"/>
+                <w:u w:val="single"/>
+              </w:rPr>
+            </w:pPr>
+            <w:r>
+              <w:rPr>
+                <w:rFonts w:cs="Arial" w:ascii="Cambria" w:hAnsi="Cambria"/>
+                <w:b/>
+                <w:sz w:val="12"/>
+                <w:u w:val="single"/>
+              </w:rPr>
             </w:r>
           </w:p>
         </w:tc>
@@ -4819,6 +4707,7 @@
           <w:tcPr>
             <w:tcW w:w="5040" w:type="dxa"/>
             <w:tcBorders>
+              <w:top w:val="single" w:sz="4" w:space="0" w:color="000000"/>
               <w:left w:val="single" w:sz="4" w:space="0" w:color="000000"/>
               <w:right w:val="single" w:sz="4" w:space="0" w:color="000000"/>
             </w:tcBorders>
@@ -4860,8 +4749,8 @@
             </w:tblPr>
             <w:tblGrid>
               <w:gridCol w:w="2318"/>
-              <w:gridCol w:w="292"/>
-              <w:gridCol w:w="2250"/>
+              <w:gridCol w:w="291"/>
+              <w:gridCol w:w="2251"/>
             </w:tblGrid>
             <w:tr>
               <w:trPr/>
@@ -4899,7 +4788,7 @@
               </w:tc>
               <w:tc>
                 <w:tcPr>
-                  <w:tcW w:w="292" w:type="dxa"/>
+                  <w:tcW w:w="291" w:type="dxa"/>
                   <w:tcBorders/>
                 </w:tcPr>
                 <w:p>
@@ -4926,7 +4815,7 @@
               </w:tc>
               <w:tc>
                 <w:tcPr>
-                  <w:tcW w:w="2250" w:type="dxa"/>
+                  <w:tcW w:w="2251" w:type="dxa"/>
                   <w:tcBorders/>
                 </w:tcPr>
                 <w:p>
@@ -4994,7 +4883,7 @@
               </w:tc>
               <w:tc>
                 <w:tcPr>
-                  <w:tcW w:w="292" w:type="dxa"/>
+                  <w:tcW w:w="291" w:type="dxa"/>
                   <w:tcBorders/>
                 </w:tcPr>
                 <w:p>
@@ -5021,7 +4910,7 @@
               </w:tc>
               <w:tc>
                 <w:tcPr>
-                  <w:tcW w:w="2250" w:type="dxa"/>
+                  <w:tcW w:w="2251" w:type="dxa"/>
                   <w:tcBorders/>
                 </w:tcPr>
                 <w:p>
@@ -5089,7 +4978,7 @@
               </w:tc>
               <w:tc>
                 <w:tcPr>
-                  <w:tcW w:w="292" w:type="dxa"/>
+                  <w:tcW w:w="291" w:type="dxa"/>
                   <w:tcBorders/>
                 </w:tcPr>
                 <w:p>
@@ -5116,7 +5005,7 @@
               </w:tc>
               <w:tc>
                 <w:tcPr>
-                  <w:tcW w:w="2250" w:type="dxa"/>
+                  <w:tcW w:w="2251" w:type="dxa"/>
                   <w:tcBorders/>
                 </w:tcPr>
                 <w:p>
@@ -5153,7 +5042,15 @@
           <w:p>
             <w:pPr>
               <w:pStyle w:val="Normal"/>
-              <w:rPr/>
+              <w:widowControl w:val="false"/>
+              <w:ind w:left="0" w:right="0" w:hanging="0"/>
+              <w:jc w:val="left"/>
+              <w:rPr>
+                <w:rFonts w:ascii="Cambria" w:hAnsi="Cambria" w:eastAsia="Times New Roman"/>
+                <w:sz w:val="12"/>
+                <w:szCs w:val="20"/>
+                <w:lang w:val="en-ID" w:eastAsia="en-ID"/>
+              </w:rPr>
             </w:pPr>
             <w:r>
               <w:rPr/>
@@ -5165,7 +5062,7 @@
         <w:trPr/>
         <w:tc>
           <w:tcPr>
-            <w:tcW w:w="5130" w:type="dxa"/>
+            <w:tcW w:w="5129" w:type="dxa"/>
             <w:tcBorders>
               <w:top w:val="single" w:sz="4" w:space="0" w:color="000000"/>
               <w:left w:val="single" w:sz="4" w:space="0" w:color="000000"/>
@@ -5184,102 +5081,17 @@
                 <w:tab w:val="left" w:pos="7560" w:leader="none"/>
                 <w:tab w:val="left" w:pos="7920" w:leader="none"/>
               </w:tabs>
-              <w:ind w:left="2016" w:right="22" w:hanging="2016"/>
+              <w:ind w:right="22" w:hanging="0"/>
               <w:jc w:val="left"/>
-              <w:rPr>
-                <w:rFonts w:ascii="Cambria" w:hAnsi="Cambria"/>
-              </w:rPr>
-            </w:pPr>
-            <w:r>
-              <w:rPr>
-                <w:rFonts w:cs="Arial" w:ascii="Cambria" w:hAnsi="Cambria"/>
-                <w:b/>
-                <w:sz w:val="12"/>
-                <w:u w:val="single"/>
-              </w:rPr>
-            </w:r>
-          </w:p>
-        </w:tc>
-        <w:tc>
-          <w:tcPr>
-            <w:tcW w:w="5040" w:type="dxa"/>
-            <w:tcBorders>
-              <w:top w:val="single" w:sz="4" w:space="0" w:color="000000"/>
-              <w:left w:val="single" w:sz="4" w:space="0" w:color="000000"/>
-              <w:right w:val="single" w:sz="4" w:space="0" w:color="000000"/>
-            </w:tcBorders>
-          </w:tcPr>
-          <w:p>
-            <w:pPr>
-              <w:pStyle w:val="Normal"/>
-              <w:widowControl w:val="false"/>
-              <w:tabs>
-                <w:tab w:val="clear" w:pos="720"/>
-                <w:tab w:val="left" w:pos="277" w:leader="none"/>
-                <w:tab w:val="left" w:pos="1836" w:leader="none"/>
-                <w:tab w:val="left" w:pos="1978" w:leader="none"/>
-                <w:tab w:val="left" w:pos="7560" w:leader="none"/>
-                <w:tab w:val="left" w:pos="7920" w:leader="none"/>
-              </w:tabs>
-              <w:ind w:left="1978" w:right="22" w:hanging="1978"/>
-              <w:jc w:val="left"/>
-              <w:rPr>
-                <w:rFonts w:ascii="Cambria" w:hAnsi="Cambria"/>
-              </w:rPr>
-            </w:pPr>
-            <w:r>
-              <w:rPr>
-                <w:rFonts w:cs="Arial" w:ascii="Cambria" w:hAnsi="Cambria"/>
-                <w:b/>
-                <w:sz w:val="10"/>
-                <w:u w:val="single"/>
-                <w:lang w:val="id-ID"/>
-              </w:rPr>
-            </w:r>
-          </w:p>
-        </w:tc>
-      </w:tr>
-      <w:tr>
-        <w:trPr/>
-        <w:tc>
-          <w:tcPr>
-            <w:tcW w:w="5130" w:type="dxa"/>
-            <w:tcBorders>
-              <w:left w:val="single" w:sz="4" w:space="0" w:color="000000"/>
-              <w:right w:val="single" w:sz="4" w:space="0" w:color="000000"/>
-            </w:tcBorders>
-          </w:tcPr>
-          <w:p>
-            <w:pPr>
-              <w:pStyle w:val="Normal"/>
-              <w:widowControl w:val="false"/>
-              <w:suppressAutoHyphens w:val="true"/>
-              <w:bidi w:val="0"/>
-              <w:spacing w:before="0" w:after="0"/>
-              <w:ind w:left="0" w:right="900" w:hanging="0"/>
-              <w:jc w:val="both"/>
-              <w:rPr>
-                <w:rFonts w:ascii="Cambria" w:hAnsi="Cambria" w:cs="Arial"/>
-                <w:b/>
-                <w:b/>
-                <w:sz w:val="10"/>
-                <w:u w:val="single"/>
-                <w:lang w:val="id-ID"/>
-              </w:rPr>
-            </w:pPr>
-            <w:r>
-              <w:rPr>
-                <w:rFonts w:cs="Arial" w:ascii="Cambria" w:hAnsi="Cambria"/>
-                <w:b/>
-                <w:sz w:val="10"/>
-                <w:u w:val="single"/>
-                <w:lang w:val="id-ID"/>
-              </w:rPr>
+              <w:rPr/>
+            </w:pPr>
+            <w:r>
+              <w:rPr/>
             </w:r>
           </w:p>
           <w:tbl>
             <w:tblPr>
-              <w:tblW w:w="4635" w:type="dxa"/>
+              <w:tblW w:w="4860" w:type="dxa"/>
               <w:jc w:val="left"/>
               <w:tblInd w:w="0" w:type="dxa"/>
               <w:tblLayout w:type="fixed"/>
@@ -5292,9 +5104,9 @@
             </w:tblPr>
             <w:tblGrid>
               <w:gridCol w:w="450"/>
-              <w:gridCol w:w="1868"/>
-              <w:gridCol w:w="292"/>
-              <w:gridCol w:w="2025"/>
+              <w:gridCol w:w="1890"/>
+              <w:gridCol w:w="269"/>
+              <w:gridCol w:w="2250"/>
             </w:tblGrid>
             <w:tr>
               <w:trPr/>
@@ -5312,7 +5124,7 @@
                     <w:suppressAutoHyphens w:val="true"/>
                     <w:bidi w:val="0"/>
                     <w:spacing w:before="0" w:after="0"/>
-                    <w:ind w:left="0" w:right="-89" w:hanging="0"/>
+                    <w:ind w:left="0" w:right="0" w:hanging="0"/>
                     <w:jc w:val="both"/>
                     <w:rPr>
                       <w:rFonts w:ascii="Cambria" w:hAnsi="Cambria"/>
@@ -5322,13 +5134,7 @@
                     <w:rPr>
                       <w:rFonts w:ascii="Cambria" w:hAnsi="Cambria"/>
                     </w:rPr>
-                    <w:t>I</w:t>
-                  </w:r>
-                  <w:r>
-                    <w:rPr>
-                      <w:rFonts w:ascii="Cambria" w:hAnsi="Cambria"/>
-                    </w:rPr>
-                    <w:t>V</w:t>
+                    <w:t>IV</w:t>
                   </w:r>
                   <w:r>
                     <w:rPr>
@@ -5340,7 +5146,7 @@
               </w:tc>
               <w:tc>
                 <w:tcPr>
-                  <w:tcW w:w="1868" w:type="dxa"/>
+                  <w:tcW w:w="1890" w:type="dxa"/>
                   <w:tcBorders/>
                 </w:tcPr>
                 <w:p>
@@ -5367,7 +5173,7 @@
               </w:tc>
               <w:tc>
                 <w:tcPr>
-                  <w:tcW w:w="292" w:type="dxa"/>
+                  <w:tcW w:w="269" w:type="dxa"/>
                   <w:tcBorders/>
                 </w:tcPr>
                 <w:p>
@@ -5394,20 +5200,25 @@
               </w:tc>
               <w:tc>
                 <w:tcPr>
-                  <w:tcW w:w="2025" w:type="dxa"/>
+                  <w:tcW w:w="2250" w:type="dxa"/>
                   <w:tcBorders/>
                 </w:tcPr>
                 <w:p>
                   <w:pPr>
                     <w:pStyle w:val="TableContents"/>
+                    <w:widowControl w:val="false"/>
+                    <w:suppressLineNumbers/>
+                    <w:suppressAutoHyphens w:val="true"/>
+                    <w:bidi w:val="0"/>
+                    <w:spacing w:before="0" w:after="0"/>
+                    <w:ind w:left="89" w:right="0" w:hanging="0"/>
+                    <w:jc w:val="both"/>
                     <w:rPr>
                       <w:rFonts w:ascii="Cambria" w:hAnsi="Cambria"/>
                     </w:rPr>
                   </w:pPr>
                   <w:r>
-                    <w:rPr>
-                      <w:rFonts w:ascii="Cambria" w:hAnsi="Cambria"/>
-                    </w:rPr>
+                    <w:rPr/>
                   </w:r>
                 </w:p>
               </w:tc>
@@ -5423,6 +5234,7 @@
                 <w:p>
                   <w:pPr>
                     <w:pStyle w:val="TableContents"/>
+                    <w:widowControl w:val="false"/>
                     <w:rPr>
                       <w:rFonts w:ascii="Cambria" w:hAnsi="Cambria"/>
                     </w:rPr>
@@ -5436,7 +5248,7 @@
               </w:tc>
               <w:tc>
                 <w:tcPr>
-                  <w:tcW w:w="1868" w:type="dxa"/>
+                  <w:tcW w:w="1890" w:type="dxa"/>
                   <w:tcBorders/>
                 </w:tcPr>
                 <w:p>
@@ -5467,7 +5279,7 @@
               </w:tc>
               <w:tc>
                 <w:tcPr>
-                  <w:tcW w:w="292" w:type="dxa"/>
+                  <w:tcW w:w="269" w:type="dxa"/>
                   <w:tcBorders/>
                 </w:tcPr>
                 <w:p>
@@ -5494,20 +5306,33 @@
               </w:tc>
               <w:tc>
                 <w:tcPr>
-                  <w:tcW w:w="2025" w:type="dxa"/>
+                  <w:tcW w:w="2250" w:type="dxa"/>
                   <w:tcBorders/>
                 </w:tcPr>
                 <w:p>
                   <w:pPr>
-                    <w:pStyle w:val="TableContents"/>
+                    <w:pStyle w:val="Normal"/>
+                    <w:widowControl w:val="false"/>
+                    <w:suppressLineNumbers/>
+                    <w:tabs>
+                      <w:tab w:val="clear" w:pos="720"/>
+                      <w:tab w:val="left" w:pos="277" w:leader="none"/>
+                      <w:tab w:val="left" w:pos="1836" w:leader="none"/>
+                      <w:tab w:val="left" w:pos="2160" w:leader="none"/>
+                      <w:tab w:val="left" w:pos="7560" w:leader="none"/>
+                      <w:tab w:val="left" w:pos="7920" w:leader="none"/>
+                    </w:tabs>
+                    <w:suppressAutoHyphens w:val="true"/>
+                    <w:bidi w:val="0"/>
+                    <w:spacing w:before="0" w:after="0"/>
+                    <w:ind w:left="0" w:right="22" w:hanging="0"/>
+                    <w:jc w:val="left"/>
                     <w:rPr>
                       <w:rFonts w:ascii="Cambria" w:hAnsi="Cambria"/>
                     </w:rPr>
                   </w:pPr>
                   <w:r>
-                    <w:rPr>
-                      <w:rFonts w:ascii="Cambria" w:hAnsi="Cambria"/>
-                    </w:rPr>
+                    <w:rPr/>
                   </w:r>
                 </w:p>
               </w:tc>
@@ -5516,10 +5341,57 @@
           <w:p>
             <w:pPr>
               <w:pStyle w:val="Normal"/>
-              <w:rPr/>
-            </w:pPr>
-            <w:r>
-              <w:rPr/>
+              <w:widowControl w:val="false"/>
+              <w:tabs>
+                <w:tab w:val="clear" w:pos="720"/>
+                <w:tab w:val="left" w:pos="406" w:leader="none"/>
+                <w:tab w:val="left" w:pos="1843" w:leader="none"/>
+                <w:tab w:val="left" w:pos="2016" w:leader="none"/>
+                <w:tab w:val="left" w:pos="7560" w:leader="none"/>
+                <w:tab w:val="left" w:pos="7920" w:leader="none"/>
+              </w:tabs>
+              <w:ind w:left="2016" w:right="22" w:hanging="2016"/>
+              <w:jc w:val="left"/>
+              <w:rPr>
+                <w:rFonts w:ascii="Cambria" w:hAnsi="Cambria"/>
+              </w:rPr>
+            </w:pPr>
+            <w:r>
+              <w:rPr>
+                <w:rFonts w:cs="Arial" w:ascii="Cambria" w:hAnsi="Cambria"/>
+                <w:lang w:val="id-ID"/>
+              </w:rPr>
+              <w:tab/>
+            </w:r>
+          </w:p>
+          <w:p>
+            <w:pPr>
+              <w:pStyle w:val="Normal"/>
+              <w:widowControl w:val="false"/>
+              <w:tabs>
+                <w:tab w:val="clear" w:pos="720"/>
+                <w:tab w:val="left" w:pos="406" w:leader="none"/>
+                <w:tab w:val="left" w:pos="2086" w:leader="none"/>
+                <w:tab w:val="left" w:pos="7560" w:leader="none"/>
+                <w:tab w:val="left" w:pos="7920" w:leader="none"/>
+              </w:tabs>
+              <w:ind w:left="0" w:right="22" w:hanging="0"/>
+              <w:jc w:val="center"/>
+              <w:rPr>
+                <w:rFonts w:ascii="Cambria" w:hAnsi="Cambria" w:cs="Arial"/>
+                <w:b/>
+                <w:b/>
+                <w:sz w:val="12"/>
+                <w:u w:val="single"/>
+              </w:rPr>
+            </w:pPr>
+            <w:r>
+              <w:rPr>
+                <w:rFonts w:cs="Arial" w:ascii="Cambria" w:hAnsi="Cambria"/>
+                <w:b/>
+                <w:sz w:val="12"/>
+                <w:u w:val="single"/>
+              </w:rPr>
             </w:r>
           </w:p>
         </w:tc>
@@ -5527,6 +5399,7 @@
           <w:tcPr>
             <w:tcW w:w="5040" w:type="dxa"/>
             <w:tcBorders>
+              <w:top w:val="single" w:sz="4" w:space="0" w:color="000000"/>
               <w:left w:val="single" w:sz="4" w:space="0" w:color="000000"/>
               <w:right w:val="single" w:sz="4" w:space="0" w:color="000000"/>
             </w:tcBorders>
@@ -5568,8 +5441,8 @@
             </w:tblPr>
             <w:tblGrid>
               <w:gridCol w:w="2318"/>
-              <w:gridCol w:w="292"/>
-              <w:gridCol w:w="2250"/>
+              <w:gridCol w:w="291"/>
+              <w:gridCol w:w="2251"/>
             </w:tblGrid>
             <w:tr>
               <w:trPr/>
@@ -5607,7 +5480,7 @@
               </w:tc>
               <w:tc>
                 <w:tcPr>
-                  <w:tcW w:w="292" w:type="dxa"/>
+                  <w:tcW w:w="291" w:type="dxa"/>
                   <w:tcBorders/>
                 </w:tcPr>
                 <w:p>
@@ -5634,7 +5507,7 @@
               </w:tc>
               <w:tc>
                 <w:tcPr>
-                  <w:tcW w:w="2250" w:type="dxa"/>
+                  <w:tcW w:w="2251" w:type="dxa"/>
                   <w:tcBorders/>
                 </w:tcPr>
                 <w:p>
@@ -5702,7 +5575,7 @@
               </w:tc>
               <w:tc>
                 <w:tcPr>
-                  <w:tcW w:w="292" w:type="dxa"/>
+                  <w:tcW w:w="291" w:type="dxa"/>
                   <w:tcBorders/>
                 </w:tcPr>
                 <w:p>
@@ -5729,7 +5602,7 @@
               </w:tc>
               <w:tc>
                 <w:tcPr>
-                  <w:tcW w:w="2250" w:type="dxa"/>
+                  <w:tcW w:w="2251" w:type="dxa"/>
                   <w:tcBorders/>
                 </w:tcPr>
                 <w:p>
@@ -5797,7 +5670,7 @@
               </w:tc>
               <w:tc>
                 <w:tcPr>
-                  <w:tcW w:w="292" w:type="dxa"/>
+                  <w:tcW w:w="291" w:type="dxa"/>
                   <w:tcBorders/>
                 </w:tcPr>
                 <w:p>
@@ -5824,7 +5697,7 @@
               </w:tc>
               <w:tc>
                 <w:tcPr>
-                  <w:tcW w:w="2250" w:type="dxa"/>
+                  <w:tcW w:w="2251" w:type="dxa"/>
                   <w:tcBorders/>
                 </w:tcPr>
                 <w:p>
@@ -5886,7 +5759,7 @@
         <w:trPr/>
         <w:tc>
           <w:tcPr>
-            <w:tcW w:w="5130" w:type="dxa"/>
+            <w:tcW w:w="5129" w:type="dxa"/>
             <w:tcBorders>
               <w:top w:val="single" w:sz="4" w:space="0" w:color="000000"/>
               <w:left w:val="single" w:sz="4" w:space="0" w:color="000000"/>
@@ -6091,7 +5964,7 @@
         <w:trPr/>
         <w:tc>
           <w:tcPr>
-            <w:tcW w:w="5130" w:type="dxa"/>
+            <w:tcW w:w="5129" w:type="dxa"/>
             <w:tcBorders>
               <w:left w:val="single" w:sz="4" w:space="0" w:color="000000"/>
               <w:right w:val="single" w:sz="4" w:space="0" w:color="000000"/>
@@ -6162,7 +6035,7 @@
         <w:trPr/>
         <w:tc>
           <w:tcPr>
-            <w:tcW w:w="5130" w:type="dxa"/>
+            <w:tcW w:w="5129" w:type="dxa"/>
             <w:tcBorders>
               <w:left w:val="single" w:sz="4" w:space="0" w:color="000000"/>
               <w:bottom w:val="single" w:sz="4" w:space="0" w:color="000000"/>
@@ -6628,7 +6501,7 @@
         <w:trPr/>
         <w:tc>
           <w:tcPr>
-            <w:tcW w:w="10170" w:type="dxa"/>
+            <w:tcW w:w="10169" w:type="dxa"/>
             <w:gridSpan w:val="2"/>
             <w:tcBorders>
               <w:top w:val="single" w:sz="4" w:space="0" w:color="000000"/>
@@ -6668,7 +6541,7 @@
         <w:trPr/>
         <w:tc>
           <w:tcPr>
-            <w:tcW w:w="10170" w:type="dxa"/>
+            <w:tcW w:w="10169" w:type="dxa"/>
             <w:gridSpan w:val="2"/>
             <w:tcBorders>
               <w:top w:val="single" w:sz="4" w:space="0" w:color="000000"/>

</xml_diff>